<commit_message>
Auto push 2023-04-07 17:57:22.89
</commit_message>
<xml_diff>
--- a/note/09_Spring/0406_9.폼데이터.docx
+++ b/note/09_Spring/0406_9.폼데이터.docx
@@ -1,7 +1,6 @@
 
 <file path=word/document.xml><?xml version="1.0" encoding="utf-8"?>
 <w:document xmlns:wpc="http://schemas.microsoft.com/office/word/2010/wordprocessingCanvas" xmlns:cx="http://schemas.microsoft.com/office/drawing/2014/chartex" xmlns:mc="http://schemas.openxmlformats.org/markup-compatibility/2006" xmlns:o="urn:schemas-microsoft-com:office:office" xmlns:r="http://schemas.openxmlformats.org/officeDocument/2006/relationships" xmlns:m="http://schemas.openxmlformats.org/officeDocument/2006/math" xmlns:v="urn:schemas-microsoft-com:vml" xmlns:wp14="http://schemas.microsoft.com/office/word/2010/wordprocessingDrawing" xmlns:wp="http://schemas.openxmlformats.org/drawingml/2006/wordprocessingDrawing" xmlns:w10="urn:schemas-microsoft-com:office:word" xmlns:w="http://schemas.openxmlformats.org/wordprocessingml/2006/main" xmlns:w14="http://schemas.microsoft.com/office/word/2010/wordml" xmlns:w15="http://schemas.microsoft.com/office/word/2012/wordml" xmlns:w16se="http://schemas.microsoft.com/office/word/2015/wordml/symex" xmlns:wpg="http://schemas.microsoft.com/office/word/2010/wordprocessingGroup" xmlns:wpi="http://schemas.microsoft.com/office/word/2010/wordprocessingInk" xmlns:wne="http://schemas.microsoft.com/office/word/2006/wordml" xmlns:wps="http://schemas.microsoft.com/office/word/2010/wordprocessingShape" mc:Ignorable="w14 w15 w16se wp14">
-  <w:background w:color="C6D9F1" w:themeColor="text2" w:themeTint="33"/>
   <w:body>
     <w:p>
       <w:pPr>
@@ -13,8 +12,6 @@
           <w:szCs w:val="36"/>
         </w:rPr>
       </w:pPr>
-      <w:bookmarkStart w:id="0" w:name="_GoBack"/>
-      <w:bookmarkEnd w:id="0"/>
       <w:r>
         <w:rPr>
           <w:rFonts w:ascii="HY헤드라인M" w:eastAsia="HY헤드라인M" w:hAnsi="HY헤드라인M" w:hint="eastAsia"/>
@@ -31947,7 +31944,31 @@
                 <w:sz w:val="16"/>
                 <w:szCs w:val="16"/>
               </w:rPr>
-              <w:t>인터페이스구현평가</w:t>
+              <w:t>U</w:t>
+            </w:r>
+            <w:r>
+              <w:rPr>
+                <w:rFonts w:ascii="맑은 고딕" w:eastAsia="맑은 고딕" w:hAnsi="맑은 고딕" w:cs="굴림"/>
+                <w:color w:val="000000"/>
+                <w:spacing w:val="-20"/>
+                <w:kern w:val="0"/>
+                <w:sz w:val="16"/>
+                <w:szCs w:val="16"/>
+              </w:rPr>
+              <w:t>I</w:t>
+            </w:r>
+            <w:bookmarkStart w:id="0" w:name="_GoBack"/>
+            <w:bookmarkEnd w:id="0"/>
+            <w:r>
+              <w:rPr>
+                <w:rFonts w:ascii="맑은 고딕" w:eastAsia="맑은 고딕" w:hAnsi="맑은 고딕" w:cs="굴림" w:hint="eastAsia"/>
+                <w:color w:val="000000"/>
+                <w:spacing w:val="-20"/>
+                <w:kern w:val="0"/>
+                <w:sz w:val="16"/>
+                <w:szCs w:val="16"/>
+              </w:rPr>
+              <w:t>구현평가</w:t>
             </w:r>
             <w:r>
               <w:rPr>
@@ -35364,7 +35385,7 @@
 </file>
 
 <file path=customXml/itemProps1.xml><?xml version="1.0" encoding="utf-8"?>
-<ds:datastoreItem xmlns:ds="http://schemas.openxmlformats.org/officeDocument/2006/customXml" ds:itemID="{D961E39A-8D54-4669-B287-98228831E987}">
+<ds:datastoreItem xmlns:ds="http://schemas.openxmlformats.org/officeDocument/2006/customXml" ds:itemID="{9BE036DD-AD8E-40A7-BC78-767FB7990D22}">
   <ds:schemaRefs>
     <ds:schemaRef ds:uri="http://schemas.openxmlformats.org/officeDocument/2006/bibliography"/>
   </ds:schemaRefs>

</xml_diff>